<commit_message>
Tagit bort ondiga filer
</commit_message>
<xml_diff>
--- a/MinHemsida/Mitt Schoolsoft.docx
+++ b/MinHemsida/Mitt Schoolsoft.docx
@@ -4,25 +4,23 @@
   <w:body>
     <w:p>
       <w:r>
-        <w:t xml:space="preserve">Mitt </w:t>
+        <w:t>Mitt Schoolsoft</w:t>
       </w:r>
-      <w:proofErr w:type="spellStart"/>
-      <w:r>
-        <w:t>Schoolsoft</w:t>
-      </w:r>
-      <w:proofErr w:type="spellEnd"/>
     </w:p>
     <w:p>
       <w:r>
-        <w:t xml:space="preserve">Jag vill göra ett enklare </w:t>
+        <w:t>Jag vill göra ett enklare schoolsoft än vad som redan finns. Jag kommer koncentrera mig på startsidan och att visa/lägga till information.</w:t>
       </w:r>
-      <w:proofErr w:type="spellStart"/>
       <w:r>
-        <w:t>schoolsoft</w:t>
+        <w:t xml:space="preserve"> Vill även försöka få in funktionen att välja vilka informationen ska visas för.</w:t>
       </w:r>
-      <w:proofErr w:type="spellEnd"/>
+    </w:p>
+    <w:p>
       <w:r>
-        <w:t xml:space="preserve"> än vad som redan finns. Jag kommer koncentrera mig på startsidan och att visa/lägga till information.</w:t>
+        <w:t>Designen kommer likna det nuvarande schoolsofts men med förbättringar</w:t>
+      </w:r>
+      <w:r>
+        <w:t>.</w:t>
       </w:r>
       <w:bookmarkStart w:id="0" w:name="_GoBack"/>
       <w:bookmarkEnd w:id="0"/>

</xml_diff>